<commit_message>
working classes: Item, Gear, Visor, Damage & Weapon
</commit_message>
<xml_diff>
--- a/About/about.docx
+++ b/About/about.docx
@@ -4,7 +4,7 @@
   <w:body>
     <w:p>
       <w:pPr>
-        <w:pStyle w:val="title"/>
+        <w:pStyle w:val="Titel1"/>
       </w:pPr>
       <w:r>
         <w:t>Game: Space RPG</w:t>
@@ -156,20 +156,17 @@
         <w:ind w:left="1416"/>
       </w:pPr>
       <w:proofErr w:type="spellStart"/>
+      <w:proofErr w:type="gramStart"/>
       <w:r>
         <w:t>Integerated</w:t>
       </w:r>
       <w:proofErr w:type="spellEnd"/>
       <w:r>
-        <w:t xml:space="preserve"> Human Interface Device, is an easy device to monitor </w:t>
-      </w:r>
-      <w:proofErr w:type="gramStart"/>
-      <w:r>
-        <w:t>all of</w:t>
+        <w:t xml:space="preserve"> Human Interface Device,</w:t>
       </w:r>
       <w:proofErr w:type="gramEnd"/>
       <w:r>
-        <w:t xml:space="preserve"> your </w:t>
+        <w:t xml:space="preserve"> is an easy device to monitor all of your </w:t>
       </w:r>
       <w:proofErr w:type="spellStart"/>
       <w:r>
@@ -202,15 +199,13 @@
         <w:ind w:left="1416"/>
       </w:pPr>
       <w:r>
-        <w:t xml:space="preserve">His </w:t>
-      </w:r>
-      <w:proofErr w:type="spellStart"/>
-      <w:r>
-        <w:t>backupWeapon</w:t>
-      </w:r>
-      <w:proofErr w:type="spellEnd"/>
-      <w:r>
-        <w:t xml:space="preserve"> is the very reliable weapon, the charges are unlimited and in never breaks, that’s why it’s a backup weapon. On the downside: It is not a strong or fast weapon, only used in emergencies.</w:t>
+        <w:t>His backup</w:t>
+      </w:r>
+      <w:r>
+        <w:t xml:space="preserve"> </w:t>
+      </w:r>
+      <w:r>
+        <w:t>Weapon is the very reliable weapon, the charges are unlimited and in never breaks, that’s why it’s a backup weapon. On the downside: It is not a strong or fast weapon, only used in emergencies.</w:t>
       </w:r>
     </w:p>
     <w:p>
@@ -219,7 +214,7 @@
         <w:ind w:left="708"/>
       </w:pPr>
       <w:r>
-        <w:t>Backup Space Suit:</w:t>
+        <w:t>3Dcreator:</w:t>
       </w:r>
     </w:p>
     <w:p>
@@ -227,29 +222,21 @@
         <w:ind w:left="1416"/>
       </w:pPr>
       <w:r>
-        <w:t xml:space="preserve">The backup Space suit, is made of lightweight </w:t>
+        <w:t xml:space="preserve">This small device Created by the famous prof. S. </w:t>
+      </w:r>
+      <w:r>
+        <w:t>Holtz</w:t>
+      </w:r>
+      <w:r>
+        <w:t xml:space="preserve">, can create a basic list of stuff that’s needed on the go. It can be upgraded but is still limited by </w:t>
       </w:r>
       <w:proofErr w:type="spellStart"/>
       <w:r>
-        <w:t>alumidium</w:t>
+        <w:t>it</w:t>
       </w:r>
       <w:proofErr w:type="spellEnd"/>
       <w:r>
-        <w:t xml:space="preserve"> </w:t>
-      </w:r>
-      <w:proofErr w:type="gramStart"/>
-      <w:r>
-        <w:t>( the</w:t>
-      </w:r>
-      <w:proofErr w:type="gramEnd"/>
-      <w:r>
-        <w:t xml:space="preserve"> strongest </w:t>
-      </w:r>
-      <w:r>
-        <w:t>material ever found by the galactic federation), but i</w:t>
-      </w:r>
-      <w:r>
-        <w:t>t lacks the space for upgrades for major upgrades. In emergencies, this is a very reliable space suit.</w:t>
+        <w:t xml:space="preserve"> small Size.</w:t>
       </w:r>
     </w:p>
     <w:p>
@@ -258,7 +245,7 @@
         <w:ind w:left="708"/>
       </w:pPr>
       <w:r>
-        <w:t>3Dcreator:</w:t>
+        <w:t>Simple mining Drill:</w:t>
       </w:r>
     </w:p>
     <w:p>
@@ -266,30 +253,101 @@
         <w:ind w:left="1416"/>
       </w:pPr>
       <w:r>
-        <w:t xml:space="preserve">This small device Created by the famous prof. S. </w:t>
-      </w:r>
-      <w:r>
-        <w:t>Holtz</w:t>
-      </w:r>
-      <w:r>
-        <w:t xml:space="preserve">, can create a basic list of stuff that’s needed on the go. It can be upgraded but is still limited by </w:t>
+        <w:t xml:space="preserve">An easy to handle mining drill can get to the most common types of materials, the mining drills contains also an inside </w:t>
       </w:r>
       <w:proofErr w:type="spellStart"/>
       <w:r>
-        <w:t>it</w:t>
+        <w:t>materialiser</w:t>
       </w:r>
       <w:proofErr w:type="spellEnd"/>
       <w:r>
-        <w:t xml:space="preserve"> small Size.</w:t>
-      </w:r>
-    </w:p>
-    <w:p>
-      <w:pPr>
-        <w:pStyle w:val="undersubject"/>
-        <w:ind w:left="708"/>
-      </w:pPr>
-      <w:r>
-        <w:t>Simple mining Drill:</w:t>
+        <w:t>. That can be used to convert the raw materials unto usable materials.</w:t>
+      </w:r>
+    </w:p>
+    <w:p>
+      <w:pPr>
+        <w:ind w:left="1416"/>
+        <w:rPr>
+          <w:i/>
+          <w:u w:val="single"/>
+        </w:rPr>
+      </w:pPr>
+      <w:r>
+        <w:rPr>
+          <w:u w:val="single"/>
+        </w:rPr>
+        <w:t>Gear</w:t>
+      </w:r>
+      <w:r>
+        <w:rPr>
+          <w:u w:val="single"/>
+        </w:rPr>
+        <w:t>:</w:t>
+      </w:r>
+    </w:p>
+    <w:p>
+      <w:pPr>
+        <w:ind w:left="1416"/>
+        <w:rPr>
+          <w:i/>
+          <w:u w:val="single"/>
+        </w:rPr>
+      </w:pPr>
+      <w:r>
+        <w:rPr>
+          <w:i/>
+          <w:u w:val="single"/>
+        </w:rPr>
+        <w:t>Gloves:</w:t>
+      </w:r>
+    </w:p>
+    <w:p>
+      <w:pPr>
+        <w:ind w:left="1416"/>
+        <w:rPr>
+          <w:i/>
+          <w:u w:val="single"/>
+        </w:rPr>
+      </w:pPr>
+      <w:r>
+        <w:rPr>
+          <w:i/>
+          <w:u w:val="single"/>
+        </w:rPr>
+        <w:lastRenderedPageBreak/>
+        <w:t>Boots:</w:t>
+      </w:r>
+    </w:p>
+    <w:p>
+      <w:pPr>
+        <w:ind w:left="1416"/>
+        <w:rPr>
+          <w:i/>
+          <w:u w:val="single"/>
+        </w:rPr>
+      </w:pPr>
+      <w:r>
+        <w:rPr>
+          <w:i/>
+          <w:u w:val="single"/>
+        </w:rPr>
+        <w:t>Visor (helmet):</w:t>
+      </w:r>
+    </w:p>
+    <w:p>
+      <w:pPr>
+        <w:ind w:left="1416"/>
+        <w:rPr>
+          <w:i/>
+          <w:u w:val="single"/>
+        </w:rPr>
+      </w:pPr>
+      <w:r>
+        <w:rPr>
+          <w:i/>
+          <w:u w:val="single"/>
+        </w:rPr>
+        <w:t>Main suit:</w:t>
       </w:r>
       <w:bookmarkStart w:id="0" w:name="_GoBack"/>
       <w:bookmarkEnd w:id="0"/>
@@ -297,19 +355,11 @@
     <w:p>
       <w:pPr>
         <w:ind w:left="1416"/>
-      </w:pPr>
-      <w:r>
-        <w:lastRenderedPageBreak/>
-        <w:t xml:space="preserve">An easy to handle mining drill can get to the most common types of materials, the mining drills contains also an inside </w:t>
-      </w:r>
-      <w:proofErr w:type="spellStart"/>
-      <w:r>
-        <w:t>materialiser</w:t>
-      </w:r>
-      <w:proofErr w:type="spellEnd"/>
-      <w:r>
-        <w:t>. That can be used to convert the raw materials unto usable materials.</w:t>
-      </w:r>
+        <w:rPr>
+          <w:i/>
+          <w:u w:val="single"/>
+        </w:rPr>
+      </w:pPr>
     </w:p>
     <w:sectPr>
       <w:pgSz w:w="11906" w:h="16838"/>
@@ -715,7 +765,7 @@
     <w:lsdException w:name="Hashtag" w:semiHidden="1" w:unhideWhenUsed="1"/>
     <w:lsdException w:name="Unresolved Mention" w:semiHidden="1" w:unhideWhenUsed="1"/>
   </w:latentStyles>
-  <w:style w:type="paragraph" w:default="1" w:styleId="Normal">
+  <w:style w:type="paragraph" w:default="1" w:styleId="Standaard">
     <w:name w:val="Normal"/>
     <w:qFormat/>
     <w:rsid w:val="00E513C2"/>
@@ -724,13 +774,13 @@
       <w:lang w:val="en-US"/>
     </w:rPr>
   </w:style>
-  <w:style w:type="character" w:default="1" w:styleId="DefaultParagraphFont">
+  <w:style w:type="character" w:default="1" w:styleId="Standaardalinea-lettertype">
     <w:name w:val="Default Paragraph Font"/>
     <w:uiPriority w:val="1"/>
     <w:semiHidden/>
     <w:unhideWhenUsed/>
   </w:style>
-  <w:style w:type="table" w:default="1" w:styleId="TableNormal">
+  <w:style w:type="table" w:default="1" w:styleId="Standaardtabel">
     <w:name w:val="Normal Table"/>
     <w:uiPriority w:val="99"/>
     <w:semiHidden/>
@@ -745,15 +795,15 @@
       </w:tblCellMar>
     </w:tblPr>
   </w:style>
-  <w:style w:type="numbering" w:default="1" w:styleId="NoList">
+  <w:style w:type="numbering" w:default="1" w:styleId="Geenlijst">
     <w:name w:val="No List"/>
     <w:uiPriority w:val="99"/>
     <w:semiHidden/>
     <w:unhideWhenUsed/>
   </w:style>
-  <w:style w:type="paragraph" w:customStyle="1" w:styleId="title">
-    <w:name w:val="title"/>
-    <w:basedOn w:val="Normal"/>
+  <w:style w:type="paragraph" w:customStyle="1" w:styleId="Titel1">
+    <w:name w:val="Titel1"/>
+    <w:basedOn w:val="Standaard"/>
     <w:link w:val="titleChar"/>
     <w:qFormat/>
     <w:rsid w:val="00E513C2"/>
@@ -765,7 +815,7 @@
   </w:style>
   <w:style w:type="paragraph" w:customStyle="1" w:styleId="subject">
     <w:name w:val="subject"/>
-    <w:basedOn w:val="Normal"/>
+    <w:basedOn w:val="Standaard"/>
     <w:link w:val="subjectChar"/>
     <w:qFormat/>
     <w:rsid w:val="00E513C2"/>
@@ -776,8 +826,8 @@
   </w:style>
   <w:style w:type="character" w:customStyle="1" w:styleId="titleChar">
     <w:name w:val="title Char"/>
-    <w:basedOn w:val="DefaultParagraphFont"/>
-    <w:link w:val="title"/>
+    <w:basedOn w:val="Standaardalinea-lettertype"/>
+    <w:link w:val="Titel1"/>
     <w:rsid w:val="00E513C2"/>
     <w:rPr>
       <w:b/>
@@ -788,7 +838,7 @@
   </w:style>
   <w:style w:type="paragraph" w:customStyle="1" w:styleId="undersubject">
     <w:name w:val="undersubject"/>
-    <w:basedOn w:val="Normal"/>
+    <w:basedOn w:val="Standaard"/>
     <w:link w:val="undersubjectChar"/>
     <w:qFormat/>
     <w:rsid w:val="00665979"/>
@@ -801,7 +851,7 @@
   </w:style>
   <w:style w:type="character" w:customStyle="1" w:styleId="subjectChar">
     <w:name w:val="subject Char"/>
-    <w:basedOn w:val="DefaultParagraphFont"/>
+    <w:basedOn w:val="Standaardalinea-lettertype"/>
     <w:link w:val="subject"/>
     <w:rsid w:val="00E513C2"/>
     <w:rPr>
@@ -812,7 +862,7 @@
   </w:style>
   <w:style w:type="character" w:customStyle="1" w:styleId="undersubjectChar">
     <w:name w:val="undersubject Char"/>
-    <w:basedOn w:val="DefaultParagraphFont"/>
+    <w:basedOn w:val="Standaardalinea-lettertype"/>
     <w:link w:val="undersubject"/>
     <w:rsid w:val="00665979"/>
     <w:rPr>
@@ -1124,7 +1174,7 @@
 </file>
 
 <file path=customXml/itemProps1.xml><?xml version="1.0" encoding="utf-8"?>
-<ds:datastoreItem xmlns:ds="http://schemas.openxmlformats.org/officeDocument/2006/customXml" ds:itemID="{68BE0E3F-99C7-4518-AB98-40F69EDC5878}">
+<ds:datastoreItem xmlns:ds="http://schemas.openxmlformats.org/officeDocument/2006/customXml" ds:itemID="{1B0DDCA6-36FB-494D-BB93-BCD6E11F1A02}">
   <ds:schemaRefs>
     <ds:schemaRef ds:uri="http://schemas.openxmlformats.org/officeDocument/2006/bibliography"/>
   </ds:schemaRefs>

</xml_diff>